<commit_message>
Como publicar un sitio web
agregue un link al sito que publique como practica
</commit_message>
<xml_diff>
--- a/Como publicar un sitio web.docx
+++ b/Como publicar un sitio web.docx
@@ -3,12 +3,32 @@
 <w:document xmlns:wpc="http://schemas.microsoft.com/office/word/2010/wordprocessingCanvas" xmlns:cx="http://schemas.microsoft.com/office/drawing/2014/chartex" xmlns:mc="http://schemas.openxmlformats.org/markup-compatibility/2006" xmlns:o="urn:schemas-microsoft-com:office:office" xmlns:r="http://schemas.openxmlformats.org/officeDocument/2006/relationships" xmlns:m="http://schemas.openxmlformats.org/officeDocument/2006/math" xmlns:v="urn:schemas-microsoft-com:vml" xmlns:wp14="http://schemas.microsoft.com/office/word/2010/wordprocessingDrawing" xmlns:wp="http://schemas.openxmlformats.org/drawingml/2006/wordprocessingDrawing" xmlns:w10="urn:schemas-microsoft-com:office:word" xmlns:w="http://schemas.openxmlformats.org/wordprocessingml/2006/main" xmlns:w14="http://schemas.microsoft.com/office/word/2010/wordml" xmlns:w15="http://schemas.microsoft.com/office/word/2012/wordml" xmlns:w16se="http://schemas.microsoft.com/office/word/2015/wordml/symex" xmlns:wpg="http://schemas.microsoft.com/office/word/2010/wordprocessingGroup" xmlns:wpi="http://schemas.microsoft.com/office/word/2010/wordprocessingInk" xmlns:wne="http://schemas.microsoft.com/office/word/2006/wordml" xmlns:wps="http://schemas.microsoft.com/office/word/2010/wordprocessingShape" mc:Ignorable="w14 w15 w16se wp14">
   <w:body>
     <w:p>
-      <w:r>
+      <w:pPr>
+        <w:rPr>
+          <w:sz w:val="40"/>
+          <w:szCs w:val="40"/>
+        </w:rPr>
+      </w:pPr>
+      <w:r>
+        <w:rPr>
+          <w:sz w:val="40"/>
+          <w:szCs w:val="40"/>
+        </w:rPr>
         <w:t>Hay que tener en cuenta comprar un dominio y saber que este dominio no es para siempre hay que renovarlo anualmente</w:t>
       </w:r>
     </w:p>
     <w:p>
-      <w:r>
+      <w:pPr>
+        <w:rPr>
+          <w:sz w:val="40"/>
+          <w:szCs w:val="40"/>
+        </w:rPr>
+      </w:pPr>
+      <w:r>
+        <w:rPr>
+          <w:sz w:val="40"/>
+          <w:szCs w:val="40"/>
+        </w:rPr>
         <w:t>Hay que saber qué tipo de alojamiento necesitamos, ya que existen los gratuitos (no muy aconsejado, sirve para pruebas y esas cosas) y los de pago, en los cuales se divide en varias ramas:</w:t>
       </w:r>
     </w:p>
@@ -19,8 +39,16 @@
           <w:ilvl w:val="0"/>
           <w:numId w:val="1"/>
         </w:numPr>
-      </w:pPr>
-      <w:r>
+        <w:rPr>
+          <w:sz w:val="40"/>
+          <w:szCs w:val="40"/>
+        </w:rPr>
+      </w:pPr>
+      <w:r>
+        <w:rPr>
+          <w:sz w:val="40"/>
+          <w:szCs w:val="40"/>
+        </w:rPr>
         <w:t>Compartido</w:t>
       </w:r>
     </w:p>
@@ -31,8 +59,16 @@
           <w:ilvl w:val="0"/>
           <w:numId w:val="1"/>
         </w:numPr>
-      </w:pPr>
-      <w:r>
+        <w:rPr>
+          <w:sz w:val="40"/>
+          <w:szCs w:val="40"/>
+        </w:rPr>
+      </w:pPr>
+      <w:r>
+        <w:rPr>
+          <w:sz w:val="40"/>
+          <w:szCs w:val="40"/>
+        </w:rPr>
         <w:t>Servidor virtual privado</w:t>
       </w:r>
     </w:p>
@@ -43,8 +79,16 @@
           <w:ilvl w:val="0"/>
           <w:numId w:val="1"/>
         </w:numPr>
-      </w:pPr>
-      <w:r>
+        <w:rPr>
+          <w:sz w:val="40"/>
+          <w:szCs w:val="40"/>
+        </w:rPr>
+      </w:pPr>
+      <w:r>
+        <w:rPr>
+          <w:sz w:val="40"/>
+          <w:szCs w:val="40"/>
+        </w:rPr>
         <w:t>Servidor dedicado</w:t>
       </w:r>
     </w:p>
@@ -55,9 +99,17 @@
           <w:ilvl w:val="0"/>
           <w:numId w:val="1"/>
         </w:numPr>
+        <w:rPr>
+          <w:sz w:val="40"/>
+          <w:szCs w:val="40"/>
+        </w:rPr>
       </w:pPr>
       <w:proofErr w:type="spellStart"/>
       <w:r>
+        <w:rPr>
+          <w:sz w:val="40"/>
+          <w:szCs w:val="40"/>
+        </w:rPr>
         <w:t>Housing</w:t>
       </w:r>
       <w:proofErr w:type="spellEnd"/>
@@ -69,14 +121,39 @@
           <w:ilvl w:val="0"/>
           <w:numId w:val="1"/>
         </w:numPr>
-      </w:pPr>
-      <w:r>
+        <w:rPr>
+          <w:sz w:val="40"/>
+          <w:szCs w:val="40"/>
+        </w:rPr>
+      </w:pPr>
+      <w:r>
+        <w:rPr>
+          <w:sz w:val="40"/>
+          <w:szCs w:val="40"/>
+        </w:rPr>
         <w:t>En la nube</w:t>
       </w:r>
     </w:p>
-    <w:p/>
-    <w:p>
-      <w:r>
+    <w:p>
+      <w:pPr>
+        <w:rPr>
+          <w:sz w:val="40"/>
+          <w:szCs w:val="40"/>
+        </w:rPr>
+      </w:pPr>
+    </w:p>
+    <w:p>
+      <w:pPr>
+        <w:rPr>
+          <w:sz w:val="40"/>
+          <w:szCs w:val="40"/>
+        </w:rPr>
+      </w:pPr>
+      <w:r>
+        <w:rPr>
+          <w:sz w:val="40"/>
+          <w:szCs w:val="40"/>
+        </w:rPr>
         <w:t>Para esto hay que tener unos criterios:</w:t>
       </w:r>
     </w:p>
@@ -87,14 +164,24 @@
           <w:ilvl w:val="0"/>
           <w:numId w:val="1"/>
         </w:numPr>
-      </w:pPr>
-      <w:r>
-        <w:rPr>
-          <w:b/>
+        <w:rPr>
+          <w:sz w:val="40"/>
+          <w:szCs w:val="40"/>
+        </w:rPr>
+      </w:pPr>
+      <w:r>
+        <w:rPr>
+          <w:b/>
+          <w:sz w:val="40"/>
+          <w:szCs w:val="40"/>
         </w:rPr>
         <w:t>Calidad</w:t>
       </w:r>
       <w:r>
+        <w:rPr>
+          <w:sz w:val="40"/>
+          <w:szCs w:val="40"/>
+        </w:rPr>
         <w:t>: La calidad y fiabilidad de quien presta el servicio</w:t>
       </w:r>
     </w:p>
@@ -107,31 +194,55 @@
         </w:numPr>
         <w:rPr>
           <w:b/>
-        </w:rPr>
-      </w:pPr>
-      <w:r>
-        <w:rPr>
-          <w:b/>
+          <w:sz w:val="40"/>
+          <w:szCs w:val="40"/>
+        </w:rPr>
+      </w:pPr>
+      <w:r>
+        <w:rPr>
+          <w:b/>
+          <w:sz w:val="40"/>
+          <w:szCs w:val="40"/>
         </w:rPr>
         <w:t xml:space="preserve">Sistema operativo: </w:t>
       </w:r>
       <w:r>
+        <w:rPr>
+          <w:sz w:val="40"/>
+          <w:szCs w:val="40"/>
+        </w:rPr>
         <w:t xml:space="preserve">En </w:t>
       </w:r>
       <w:proofErr w:type="spellStart"/>
       <w:r>
+        <w:rPr>
+          <w:sz w:val="40"/>
+          <w:szCs w:val="40"/>
+        </w:rPr>
         <w:t>linux</w:t>
       </w:r>
       <w:proofErr w:type="spellEnd"/>
       <w:r>
+        <w:rPr>
+          <w:sz w:val="40"/>
+          <w:szCs w:val="40"/>
+        </w:rPr>
         <w:t xml:space="preserve"> es </w:t>
       </w:r>
       <w:proofErr w:type="spellStart"/>
       <w:r>
+        <w:rPr>
+          <w:sz w:val="40"/>
+          <w:szCs w:val="40"/>
+        </w:rPr>
         <w:t>mas</w:t>
       </w:r>
       <w:proofErr w:type="spellEnd"/>
       <w:r>
+        <w:rPr>
+          <w:sz w:val="40"/>
+          <w:szCs w:val="40"/>
+        </w:rPr>
         <w:t xml:space="preserve"> barato ya que la empresa se ahorra la licencia del sistema operativo</w:t>
       </w:r>
     </w:p>
@@ -144,9 +255,15 @@
         </w:numPr>
         <w:rPr>
           <w:b/>
-        </w:rPr>
-      </w:pPr>
-      <w:r>
+          <w:sz w:val="40"/>
+          <w:szCs w:val="40"/>
+        </w:rPr>
+      </w:pPr>
+      <w:r>
+        <w:rPr>
+          <w:sz w:val="40"/>
+          <w:szCs w:val="40"/>
+        </w:rPr>
         <w:t>Linux:</w:t>
       </w:r>
     </w:p>
@@ -159,17 +276,31 @@
         </w:numPr>
         <w:rPr>
           <w:b/>
-        </w:rPr>
-      </w:pPr>
-      <w:r>
+          <w:sz w:val="40"/>
+          <w:szCs w:val="40"/>
+        </w:rPr>
+      </w:pPr>
+      <w:r>
+        <w:rPr>
+          <w:sz w:val="40"/>
+          <w:szCs w:val="40"/>
+        </w:rPr>
         <w:t xml:space="preserve">Lenguajes de programación: PHP, </w:t>
       </w:r>
       <w:proofErr w:type="spellStart"/>
       <w:r>
+        <w:rPr>
+          <w:sz w:val="40"/>
+          <w:szCs w:val="40"/>
+        </w:rPr>
         <w:t>Phyton</w:t>
       </w:r>
       <w:proofErr w:type="spellEnd"/>
       <w:r>
+        <w:rPr>
+          <w:sz w:val="40"/>
+          <w:szCs w:val="40"/>
+        </w:rPr>
         <w:t>, Perl, JSP</w:t>
       </w:r>
     </w:p>
@@ -182,21 +313,39 @@
         </w:numPr>
         <w:rPr>
           <w:b/>
-        </w:rPr>
-      </w:pPr>
-      <w:r>
+          <w:sz w:val="40"/>
+          <w:szCs w:val="40"/>
+        </w:rPr>
+      </w:pPr>
+      <w:r>
+        <w:rPr>
+          <w:sz w:val="40"/>
+          <w:szCs w:val="40"/>
+        </w:rPr>
         <w:t xml:space="preserve">Bases de datos: </w:t>
       </w:r>
       <w:proofErr w:type="spellStart"/>
       <w:r>
+        <w:rPr>
+          <w:sz w:val="40"/>
+          <w:szCs w:val="40"/>
+        </w:rPr>
         <w:t>MySQL</w:t>
       </w:r>
       <w:proofErr w:type="spellEnd"/>
       <w:r>
+        <w:rPr>
+          <w:sz w:val="40"/>
+          <w:szCs w:val="40"/>
+        </w:rPr>
         <w:t xml:space="preserve">, </w:t>
       </w:r>
       <w:proofErr w:type="spellStart"/>
       <w:r>
+        <w:rPr>
+          <w:sz w:val="40"/>
+          <w:szCs w:val="40"/>
+        </w:rPr>
         <w:t>PostgreSQL</w:t>
       </w:r>
       <w:proofErr w:type="spellEnd"/>
@@ -207,6 +356,8 @@
         <w:ind w:left="2160"/>
         <w:rPr>
           <w:b/>
+          <w:sz w:val="40"/>
+          <w:szCs w:val="40"/>
         </w:rPr>
       </w:pPr>
     </w:p>
@@ -219,9 +370,15 @@
         </w:numPr>
         <w:rPr>
           <w:b/>
-        </w:rPr>
-      </w:pPr>
-      <w:r>
+          <w:sz w:val="40"/>
+          <w:szCs w:val="40"/>
+        </w:rPr>
+      </w:pPr>
+      <w:r>
+        <w:rPr>
+          <w:sz w:val="40"/>
+          <w:szCs w:val="40"/>
+        </w:rPr>
         <w:t xml:space="preserve"> Windows:</w:t>
       </w:r>
     </w:p>
@@ -234,9 +391,15 @@
         </w:numPr>
         <w:rPr>
           <w:b/>
-        </w:rPr>
-      </w:pPr>
-      <w:r>
+          <w:sz w:val="40"/>
+          <w:szCs w:val="40"/>
+        </w:rPr>
+      </w:pPr>
+      <w:r>
+        <w:rPr>
+          <w:sz w:val="40"/>
+          <w:szCs w:val="40"/>
+        </w:rPr>
         <w:t>Lenguajes de programación: ASP, ASP.NET</w:t>
       </w:r>
     </w:p>
@@ -249,9 +412,15 @@
         </w:numPr>
         <w:rPr>
           <w:b/>
-        </w:rPr>
-      </w:pPr>
-      <w:r>
+          <w:sz w:val="40"/>
+          <w:szCs w:val="40"/>
+        </w:rPr>
+      </w:pPr>
+      <w:r>
+        <w:rPr>
+          <w:sz w:val="40"/>
+          <w:szCs w:val="40"/>
+        </w:rPr>
         <w:t>Bases de datos: Access, SQL Server</w:t>
       </w:r>
     </w:p>
@@ -261,6 +430,8 @@
         <w:ind w:left="2160"/>
         <w:rPr>
           <w:b/>
+          <w:sz w:val="40"/>
+          <w:szCs w:val="40"/>
         </w:rPr>
       </w:pPr>
     </w:p>
@@ -273,11 +444,15 @@
         </w:numPr>
         <w:rPr>
           <w:b/>
-        </w:rPr>
-      </w:pPr>
-      <w:r>
-        <w:rPr>
-          <w:b/>
+          <w:sz w:val="40"/>
+          <w:szCs w:val="40"/>
+        </w:rPr>
+      </w:pPr>
+      <w:r>
+        <w:rPr>
+          <w:b/>
+          <w:sz w:val="40"/>
+          <w:szCs w:val="40"/>
         </w:rPr>
         <w:t>Almacenamiento</w:t>
       </w:r>
@@ -289,29 +464,49 @@
           <w:ilvl w:val="0"/>
           <w:numId w:val="1"/>
         </w:numPr>
-      </w:pPr>
-      <w:r>
-        <w:rPr>
-          <w:b/>
+        <w:rPr>
+          <w:sz w:val="40"/>
+          <w:szCs w:val="40"/>
+        </w:rPr>
+      </w:pPr>
+      <w:r>
+        <w:rPr>
+          <w:b/>
+          <w:sz w:val="40"/>
+          <w:szCs w:val="40"/>
         </w:rPr>
         <w:t>Transferencia de datos</w:t>
       </w:r>
       <w:r>
         <w:rPr>
           <w:b/>
+          <w:sz w:val="40"/>
+          <w:szCs w:val="40"/>
         </w:rPr>
         <w:t xml:space="preserve">: </w:t>
       </w:r>
       <w:proofErr w:type="gramStart"/>
       <w:r>
+        <w:rPr>
+          <w:sz w:val="40"/>
+          <w:szCs w:val="40"/>
+        </w:rPr>
         <w:t xml:space="preserve">Como hacer un </w:t>
       </w:r>
       <w:proofErr w:type="spellStart"/>
       <w:r>
+        <w:rPr>
+          <w:sz w:val="40"/>
+          <w:szCs w:val="40"/>
+        </w:rPr>
         <w:t>calculo</w:t>
       </w:r>
       <w:proofErr w:type="spellEnd"/>
       <w:r>
+        <w:rPr>
+          <w:sz w:val="40"/>
+          <w:szCs w:val="40"/>
+        </w:rPr>
         <w:t xml:space="preserve"> aproximado?</w:t>
       </w:r>
       <w:proofErr w:type="gramEnd"/>
@@ -323,14 +518,24 @@
           <w:ilvl w:val="1"/>
           <w:numId w:val="1"/>
         </w:numPr>
-      </w:pPr>
-      <w:r>
-        <w:rPr>
-          <w:b/>
+        <w:rPr>
+          <w:sz w:val="40"/>
+          <w:szCs w:val="40"/>
+        </w:rPr>
+      </w:pPr>
+      <w:r>
+        <w:rPr>
+          <w:b/>
+          <w:sz w:val="40"/>
+          <w:szCs w:val="40"/>
         </w:rPr>
         <w:t>N.</w:t>
       </w:r>
       <w:r>
+        <w:rPr>
+          <w:sz w:val="40"/>
+          <w:szCs w:val="40"/>
+        </w:rPr>
         <w:t xml:space="preserve"> de visitantes diarios  </w:t>
       </w:r>
     </w:p>
@@ -338,8 +543,16 @@
       <w:pPr>
         <w:pStyle w:val="Prrafodelista"/>
         <w:ind w:left="1440" w:firstLine="684"/>
-      </w:pPr>
-      <w:r>
+        <w:rPr>
+          <w:sz w:val="40"/>
+          <w:szCs w:val="40"/>
+        </w:rPr>
+      </w:pPr>
+      <w:r>
+        <w:rPr>
+          <w:sz w:val="40"/>
+          <w:szCs w:val="40"/>
+        </w:rPr>
         <w:t>X</w:t>
       </w:r>
     </w:p>
@@ -350,16 +563,32 @@
           <w:ilvl w:val="1"/>
           <w:numId w:val="1"/>
         </w:numPr>
-      </w:pPr>
-      <w:r>
+        <w:rPr>
+          <w:sz w:val="40"/>
+          <w:szCs w:val="40"/>
+        </w:rPr>
+      </w:pPr>
+      <w:r>
+        <w:rPr>
+          <w:sz w:val="40"/>
+          <w:szCs w:val="40"/>
+        </w:rPr>
         <w:t xml:space="preserve">N. de </w:t>
       </w:r>
       <w:proofErr w:type="spellStart"/>
       <w:r>
+        <w:rPr>
+          <w:sz w:val="40"/>
+          <w:szCs w:val="40"/>
+        </w:rPr>
         <w:t>paginas</w:t>
       </w:r>
       <w:proofErr w:type="spellEnd"/>
       <w:r>
+        <w:rPr>
+          <w:sz w:val="40"/>
+          <w:szCs w:val="40"/>
+        </w:rPr>
         <w:t xml:space="preserve"> por visitante</w:t>
       </w:r>
     </w:p>
@@ -367,8 +596,16 @@
       <w:pPr>
         <w:pStyle w:val="Prrafodelista"/>
         <w:ind w:left="2124"/>
-      </w:pPr>
-      <w:r>
+        <w:rPr>
+          <w:sz w:val="40"/>
+          <w:szCs w:val="40"/>
+        </w:rPr>
+      </w:pPr>
+      <w:r>
+        <w:rPr>
+          <w:sz w:val="40"/>
+          <w:szCs w:val="40"/>
+        </w:rPr>
         <w:t>X</w:t>
       </w:r>
     </w:p>
@@ -379,28 +616,65 @@
           <w:ilvl w:val="1"/>
           <w:numId w:val="1"/>
         </w:numPr>
-      </w:pPr>
-      <w:r>
+        <w:rPr>
+          <w:sz w:val="40"/>
+          <w:szCs w:val="40"/>
+        </w:rPr>
+      </w:pPr>
+      <w:r>
+        <w:rPr>
+          <w:sz w:val="40"/>
+          <w:szCs w:val="40"/>
+        </w:rPr>
         <w:t xml:space="preserve">Tamaño medio de la </w:t>
       </w:r>
       <w:proofErr w:type="spellStart"/>
       <w:r>
+        <w:rPr>
+          <w:sz w:val="40"/>
+          <w:szCs w:val="40"/>
+        </w:rPr>
         <w:t>pagina</w:t>
       </w:r>
       <w:proofErr w:type="spellEnd"/>
       <w:r>
+        <w:rPr>
+          <w:sz w:val="40"/>
+          <w:szCs w:val="40"/>
+        </w:rPr>
         <w:t xml:space="preserve"> (el peso de todos los archivos que la componen)</w:t>
       </w:r>
     </w:p>
-    <w:p/>
-    <w:p>
-      <w:r>
+    <w:p>
+      <w:pPr>
+        <w:rPr>
+          <w:sz w:val="40"/>
+          <w:szCs w:val="40"/>
+        </w:rPr>
+      </w:pPr>
+    </w:p>
+    <w:p>
+      <w:pPr>
+        <w:rPr>
+          <w:sz w:val="40"/>
+          <w:szCs w:val="40"/>
+        </w:rPr>
+      </w:pPr>
+      <w:r>
+        <w:rPr>
+          <w:sz w:val="40"/>
+          <w:szCs w:val="40"/>
+        </w:rPr>
         <w:t xml:space="preserve"> </w:t>
       </w:r>
     </w:p>
     <w:p>
       <w:pPr>
         <w:ind w:left="1080"/>
+        <w:rPr>
+          <w:sz w:val="40"/>
+          <w:szCs w:val="40"/>
+        </w:rPr>
       </w:pPr>
     </w:p>
     <w:p>
@@ -412,11 +686,15 @@
         </w:numPr>
         <w:rPr>
           <w:b/>
-        </w:rPr>
-      </w:pPr>
-      <w:r>
-        <w:rPr>
-          <w:b/>
+          <w:sz w:val="40"/>
+          <w:szCs w:val="40"/>
+        </w:rPr>
+      </w:pPr>
+      <w:r>
+        <w:rPr>
+          <w:b/>
+          <w:sz w:val="40"/>
+          <w:szCs w:val="40"/>
         </w:rPr>
         <w:t>Velocidad de transferencia de datos</w:t>
       </w:r>
@@ -430,11 +708,15 @@
         </w:numPr>
         <w:rPr>
           <w:b/>
-        </w:rPr>
-      </w:pPr>
-      <w:r>
-        <w:rPr>
-          <w:b/>
+          <w:sz w:val="40"/>
+          <w:szCs w:val="40"/>
+        </w:rPr>
+      </w:pPr>
+      <w:r>
+        <w:rPr>
+          <w:b/>
+          <w:sz w:val="40"/>
+          <w:szCs w:val="40"/>
         </w:rPr>
         <w:t>Bases de datos</w:t>
       </w:r>
@@ -448,11 +730,15 @@
         </w:numPr>
         <w:rPr>
           <w:b/>
-        </w:rPr>
-      </w:pPr>
-      <w:r>
-        <w:rPr>
-          <w:b/>
+          <w:sz w:val="40"/>
+          <w:szCs w:val="40"/>
+        </w:rPr>
+      </w:pPr>
+      <w:r>
+        <w:rPr>
+          <w:b/>
+          <w:sz w:val="40"/>
+          <w:szCs w:val="40"/>
         </w:rPr>
         <w:t>Dominios/subdominios</w:t>
       </w:r>
@@ -466,11 +752,15 @@
         </w:numPr>
         <w:rPr>
           <w:b/>
-        </w:rPr>
-      </w:pPr>
-      <w:r>
-        <w:rPr>
-          <w:b/>
+          <w:sz w:val="40"/>
+          <w:szCs w:val="40"/>
+        </w:rPr>
+      </w:pPr>
+      <w:r>
+        <w:rPr>
+          <w:b/>
+          <w:sz w:val="40"/>
+          <w:szCs w:val="40"/>
         </w:rPr>
         <w:t>Otros</w:t>
       </w:r>
@@ -484,30 +774,62 @@
         </w:numPr>
         <w:rPr>
           <w:b/>
-        </w:rPr>
-      </w:pPr>
-      <w:r>
-        <w:rPr>
-          <w:b/>
+          <w:sz w:val="40"/>
+          <w:szCs w:val="40"/>
+        </w:rPr>
+      </w:pPr>
+      <w:r>
+        <w:rPr>
+          <w:b/>
+          <w:sz w:val="40"/>
+          <w:szCs w:val="40"/>
         </w:rPr>
         <w:t>Precio</w:t>
       </w:r>
     </w:p>
-    <w:p/>
-    <w:p>
-      <w:r>
-        <w:lastRenderedPageBreak/>
+    <w:p>
+      <w:pPr>
+        <w:rPr>
+          <w:sz w:val="40"/>
+          <w:szCs w:val="40"/>
+        </w:rPr>
+      </w:pPr>
+    </w:p>
+    <w:p>
+      <w:pPr>
+        <w:rPr>
+          <w:sz w:val="40"/>
+          <w:szCs w:val="40"/>
+        </w:rPr>
+      </w:pPr>
+      <w:r>
+        <w:rPr>
+          <w:sz w:val="40"/>
+          <w:szCs w:val="40"/>
+        </w:rPr>
         <w:t xml:space="preserve">Cuando necesitemos pasar los archivos nuevos de la </w:t>
       </w:r>
       <w:proofErr w:type="spellStart"/>
       <w:r>
+        <w:rPr>
+          <w:sz w:val="40"/>
+          <w:szCs w:val="40"/>
+        </w:rPr>
         <w:t>pagina</w:t>
       </w:r>
       <w:proofErr w:type="spellEnd"/>
       <w:r>
+        <w:rPr>
+          <w:sz w:val="40"/>
+          <w:szCs w:val="40"/>
+        </w:rPr>
         <w:t xml:space="preserve"> a nuestro hosting, tenemos que usar un programa FTP, y pasarlos al hosting</w:t>
       </w:r>
       <w:r>
+        <w:rPr>
+          <w:sz w:val="40"/>
+          <w:szCs w:val="40"/>
+        </w:rPr>
         <w:t xml:space="preserve"> (Buscar videos para hacer esto)</w:t>
       </w:r>
     </w:p>
@@ -518,31 +840,137 @@
           <w:ilvl w:val="0"/>
           <w:numId w:val="1"/>
         </w:numPr>
-      </w:pPr>
-      <w:r>
+        <w:rPr>
+          <w:sz w:val="40"/>
+          <w:szCs w:val="40"/>
+        </w:rPr>
+      </w:pPr>
+      <w:r>
+        <w:rPr>
+          <w:sz w:val="40"/>
+          <w:szCs w:val="40"/>
+        </w:rPr>
         <w:t>Un hosting gratis podría ser el de “</w:t>
       </w:r>
       <w:proofErr w:type="spellStart"/>
       <w:r>
+        <w:rPr>
+          <w:sz w:val="40"/>
+          <w:szCs w:val="40"/>
+        </w:rPr>
         <w:t>hostinger</w:t>
       </w:r>
       <w:proofErr w:type="spellEnd"/>
       <w:r>
+        <w:rPr>
+          <w:sz w:val="40"/>
+          <w:szCs w:val="40"/>
+        </w:rPr>
         <w:t>”</w:t>
       </w:r>
     </w:p>
     <w:p>
-      <w:r>
+      <w:pPr>
+        <w:pStyle w:val="Prrafodelista"/>
+        <w:rPr>
+          <w:sz w:val="40"/>
+          <w:szCs w:val="40"/>
+        </w:rPr>
+      </w:pPr>
+    </w:p>
+    <w:p>
+      <w:pPr>
+        <w:pStyle w:val="Prrafodelista"/>
+        <w:rPr>
+          <w:sz w:val="40"/>
+          <w:szCs w:val="40"/>
+        </w:rPr>
+      </w:pPr>
+      <w:r>
+        <w:rPr>
+          <w:sz w:val="40"/>
+          <w:szCs w:val="40"/>
+        </w:rPr>
+        <w:t>(Yo utilice 000webhost)</w:t>
+      </w:r>
+    </w:p>
+    <w:p>
+      <w:pPr>
+        <w:rPr>
+          <w:sz w:val="40"/>
+          <w:szCs w:val="40"/>
+        </w:rPr>
+      </w:pPr>
+      <w:r>
+        <w:rPr>
+          <w:sz w:val="40"/>
+          <w:szCs w:val="40"/>
+        </w:rPr>
         <w:t xml:space="preserve">Esto también se puede hacer online con un link que puede dar </w:t>
       </w:r>
       <w:proofErr w:type="gramStart"/>
       <w:r>
+        <w:rPr>
+          <w:sz w:val="40"/>
+          <w:szCs w:val="40"/>
+        </w:rPr>
         <w:t>las misma empresa</w:t>
       </w:r>
       <w:proofErr w:type="gramEnd"/>
       <w:r>
+        <w:rPr>
+          <w:sz w:val="40"/>
+          <w:szCs w:val="40"/>
+        </w:rPr>
         <w:t xml:space="preserve"> de hosting</w:t>
       </w:r>
+    </w:p>
+    <w:p>
+      <w:pPr>
+        <w:rPr>
+          <w:sz w:val="40"/>
+          <w:szCs w:val="40"/>
+        </w:rPr>
+      </w:pPr>
+    </w:p>
+    <w:p>
+      <w:pPr>
+        <w:rPr>
+          <w:sz w:val="40"/>
+          <w:szCs w:val="40"/>
+        </w:rPr>
+      </w:pPr>
+      <w:r>
+        <w:rPr>
+          <w:sz w:val="40"/>
+          <w:szCs w:val="40"/>
+        </w:rPr>
+        <w:t xml:space="preserve">Ejemplo: yo publique mi archivo </w:t>
+      </w:r>
+      <w:proofErr w:type="spellStart"/>
+      <w:r>
+        <w:rPr>
+          <w:sz w:val="40"/>
+          <w:szCs w:val="40"/>
+        </w:rPr>
+        <w:t>html</w:t>
+      </w:r>
+      <w:proofErr w:type="spellEnd"/>
+      <w:r>
+        <w:rPr>
+          <w:sz w:val="40"/>
+          <w:szCs w:val="40"/>
+        </w:rPr>
+        <w:t xml:space="preserve"> de ejemplos de formularios y se encuentra en el siguiente link: </w:t>
+      </w:r>
+      <w:hyperlink r:id="rId5" w:history="1">
+        <w:r>
+          <w:rPr>
+            <w:rStyle w:val="Hipervnculo"/>
+          </w:rPr>
+          <w:t>https://pruebasdepaginaweb.000webhostapp.com/</w:t>
+        </w:r>
+      </w:hyperlink>
       <w:bookmarkStart w:id="0" w:name="_GoBack"/>
       <w:bookmarkEnd w:id="0"/>
     </w:p>
@@ -1108,6 +1536,18 @@
       <w:contextualSpacing/>
     </w:pPr>
   </w:style>
+  <w:style w:type="character" w:styleId="Hipervnculo">
+    <w:name w:val="Hyperlink"/>
+    <w:basedOn w:val="Fuentedeprrafopredeter"/>
+    <w:uiPriority w:val="99"/>
+    <w:semiHidden/>
+    <w:unhideWhenUsed/>
+    <w:rsid w:val="00481089"/>
+    <w:rPr>
+      <w:color w:val="0000FF"/>
+      <w:u w:val="single"/>
+    </w:rPr>
+  </w:style>
 </w:styles>
 </file>
 

</xml_diff>